<commit_message>
Slight edit on Nicholas' additional test section
</commit_message>
<xml_diff>
--- a/Internet Explorers 404 - Group 39.docx
+++ b/Internet Explorers 404 - Group 39.docx
@@ -1435,7 +1435,7 @@
           <w:sz w:val="28"/>
           <w:szCs w:val="28"/>
         </w:rPr>
-        <w:t>Nicholas selected another personality trait test in which he scored:</w:t>
+        <w:t>Nicholas selected another personality trait test, OCEAN, in which he scored:</w:t>
       </w:r>
     </w:p>
     <w:p>
@@ -1471,61 +1471,61 @@
           <w:sz w:val="28"/>
           <w:szCs w:val="28"/>
         </w:rPr>
-        <w:t>- 94% out of 100%</w:t>
-      </w:r>
-    </w:p>
-    <w:p>
-      <w:pPr>
-        <w:pStyle w:val="Normal"/>
-        <w:bidi w:val="0"/>
-        <w:jc w:val="left"/>
-        <w:rPr>
-          <w:sz w:val="28"/>
-          <w:szCs w:val="28"/>
-        </w:rPr>
-      </w:pPr>
-      <w:r>
-        <w:rPr>
-          <w:sz w:val="28"/>
-          <w:szCs w:val="28"/>
-        </w:rPr>
-        <w:t>- 85% out of 100%</w:t>
-      </w:r>
-    </w:p>
-    <w:p>
-      <w:pPr>
-        <w:pStyle w:val="Normal"/>
-        <w:bidi w:val="0"/>
-        <w:jc w:val="left"/>
-        <w:rPr>
-          <w:sz w:val="28"/>
-          <w:szCs w:val="28"/>
-        </w:rPr>
-      </w:pPr>
-      <w:r>
-        <w:rPr>
-          <w:sz w:val="28"/>
-          <w:szCs w:val="28"/>
-        </w:rPr>
-        <w:t>- 19% out of 100%</w:t>
-      </w:r>
-    </w:p>
-    <w:p>
-      <w:pPr>
-        <w:pStyle w:val="Normal"/>
-        <w:bidi w:val="0"/>
-        <w:jc w:val="left"/>
-        <w:rPr>
-          <w:sz w:val="28"/>
-          <w:szCs w:val="28"/>
-        </w:rPr>
-      </w:pPr>
-      <w:r>
-        <w:rPr>
-          <w:sz w:val="28"/>
-          <w:szCs w:val="28"/>
-        </w:rPr>
-        <w:t>- % out of 100%</w:t>
+        <w:t>- 94% out of 100% for Conscientiousness</w:t>
+      </w:r>
+    </w:p>
+    <w:p>
+      <w:pPr>
+        <w:pStyle w:val="Normal"/>
+        <w:bidi w:val="0"/>
+        <w:jc w:val="left"/>
+        <w:rPr>
+          <w:sz w:val="28"/>
+          <w:szCs w:val="28"/>
+        </w:rPr>
+      </w:pPr>
+      <w:r>
+        <w:rPr>
+          <w:sz w:val="28"/>
+          <w:szCs w:val="28"/>
+        </w:rPr>
+        <w:t>- 85% out of 100% for Extraversion</w:t>
+      </w:r>
+    </w:p>
+    <w:p>
+      <w:pPr>
+        <w:pStyle w:val="Normal"/>
+        <w:bidi w:val="0"/>
+        <w:jc w:val="left"/>
+        <w:rPr>
+          <w:sz w:val="28"/>
+          <w:szCs w:val="28"/>
+        </w:rPr>
+      </w:pPr>
+      <w:r>
+        <w:rPr>
+          <w:sz w:val="28"/>
+          <w:szCs w:val="28"/>
+        </w:rPr>
+        <w:t>- 19% out of 100% for Agreeableness</w:t>
+      </w:r>
+    </w:p>
+    <w:p>
+      <w:pPr>
+        <w:pStyle w:val="Normal"/>
+        <w:bidi w:val="0"/>
+        <w:jc w:val="left"/>
+        <w:rPr>
+          <w:sz w:val="28"/>
+          <w:szCs w:val="28"/>
+        </w:rPr>
+      </w:pPr>
+      <w:r>
+        <w:rPr>
+          <w:sz w:val="28"/>
+          <w:szCs w:val="28"/>
+        </w:rPr>
+        <w:t>- 8% out of 100% for Neuroticism</w:t>
       </w:r>
     </w:p>
     <w:p>
@@ -9383,6 +9383,7 @@
       <w:pgNumType w:fmt="decimal"/>
       <w:formProt w:val="false"/>
       <w:textDirection w:val="lrTb"/>
+      <w:docGrid w:type="default" w:linePitch="100" w:charSpace="0"/>
     </w:sectPr>
   </w:body>
 </w:document>
@@ -9402,7 +9403,6 @@
     </w:rPrDefault>
     <w:pPrDefault>
       <w:pPr>
-        <w:widowControl/>
         <w:suppressAutoHyphens w:val="true"/>
       </w:pPr>
     </w:pPrDefault>
@@ -9412,7 +9412,10 @@
     <w:qFormat/>
     <w:pPr>
       <w:widowControl/>
+      <w:suppressAutoHyphens w:val="true"/>
       <w:bidi w:val="0"/>
+      <w:spacing w:before="0" w:after="0"/>
+      <w:jc w:val="left"/>
     </w:pPr>
     <w:rPr>
       <w:rFonts w:ascii="Liberation Serif" w:hAnsi="Liberation Serif" w:eastAsia="NSimSun" w:cs="Arial"/>

</xml_diff>

<commit_message>
Added images into the docx, and edited out certain texts
</commit_message>
<xml_diff>
--- a/Internet Explorers 404 - Group 39.docx
+++ b/Internet Explorers 404 - Group 39.docx
@@ -799,11 +799,52 @@
         </w:rPr>
       </w:pPr>
       <w:r>
-        <w:rPr>
-          <w:sz w:val="28"/>
-          <w:szCs w:val="28"/>
-        </w:rPr>
-        <w:t>![Myers-Briggs Comparison Table.png]</w:t>
+        <w:rPr/>
+        <w:drawing>
+          <wp:anchor behindDoc="0" distT="0" distB="0" distL="0" distR="0" simplePos="0" locked="0" layoutInCell="0" allowOverlap="1" relativeHeight="2">
+            <wp:simplePos x="0" y="0"/>
+            <wp:positionH relativeFrom="column">
+              <wp:align>center</wp:align>
+            </wp:positionH>
+            <wp:positionV relativeFrom="paragraph">
+              <wp:posOffset>635</wp:posOffset>
+            </wp:positionV>
+            <wp:extent cx="7380605" cy="870585"/>
+            <wp:effectExtent l="0" t="0" r="0" b="0"/>
+            <wp:wrapTopAndBottom/>
+            <wp:docPr id="1" name="Image1" descr=""/>
+            <wp:cNvGraphicFramePr>
+              <a:graphicFrameLocks xmlns:a="http://schemas.openxmlformats.org/drawingml/2006/main" noChangeAspect="1"/>
+            </wp:cNvGraphicFramePr>
+            <a:graphic xmlns:a="http://schemas.openxmlformats.org/drawingml/2006/main">
+              <a:graphicData uri="http://schemas.openxmlformats.org/drawingml/2006/picture">
+                <pic:pic xmlns:pic="http://schemas.openxmlformats.org/drawingml/2006/picture">
+                  <pic:nvPicPr>
+                    <pic:cNvPr id="1" name="Image1" descr=""/>
+                    <pic:cNvPicPr>
+                      <a:picLocks noChangeAspect="1" noChangeArrowheads="1"/>
+                    </pic:cNvPicPr>
+                  </pic:nvPicPr>
+                  <pic:blipFill>
+                    <a:blip r:embed="rId2"/>
+                    <a:stretch>
+                      <a:fillRect/>
+                    </a:stretch>
+                  </pic:blipFill>
+                  <pic:spPr bwMode="auto">
+                    <a:xfrm>
+                      <a:off x="0" y="0"/>
+                      <a:ext cx="7380605" cy="870585"/>
+                    </a:xfrm>
+                    <a:prstGeom prst="rect">
+                      <a:avLst/>
+                    </a:prstGeom>
+                  </pic:spPr>
+                </pic:pic>
+              </a:graphicData>
+            </a:graphic>
+          </wp:anchor>
+        </w:drawing>
       </w:r>
     </w:p>
     <w:p>
@@ -1046,11 +1087,52 @@
         </w:rPr>
       </w:pPr>
       <w:r>
-        <w:rPr>
-          <w:sz w:val="28"/>
-          <w:szCs w:val="28"/>
-        </w:rPr>
-        <w:t>![Learning Style Comparison Table.png]</w:t>
+        <w:rPr/>
+        <w:drawing>
+          <wp:anchor behindDoc="0" distT="0" distB="0" distL="0" distR="0" simplePos="0" locked="0" layoutInCell="0" allowOverlap="1" relativeHeight="3">
+            <wp:simplePos x="0" y="0"/>
+            <wp:positionH relativeFrom="column">
+              <wp:align>center</wp:align>
+            </wp:positionH>
+            <wp:positionV relativeFrom="paragraph">
+              <wp:posOffset>635</wp:posOffset>
+            </wp:positionV>
+            <wp:extent cx="6823075" cy="907415"/>
+            <wp:effectExtent l="0" t="0" r="0" b="0"/>
+            <wp:wrapTopAndBottom/>
+            <wp:docPr id="2" name="Image2" descr=""/>
+            <wp:cNvGraphicFramePr>
+              <a:graphicFrameLocks xmlns:a="http://schemas.openxmlformats.org/drawingml/2006/main" noChangeAspect="1"/>
+            </wp:cNvGraphicFramePr>
+            <a:graphic xmlns:a="http://schemas.openxmlformats.org/drawingml/2006/main">
+              <a:graphicData uri="http://schemas.openxmlformats.org/drawingml/2006/picture">
+                <pic:pic xmlns:pic="http://schemas.openxmlformats.org/drawingml/2006/picture">
+                  <pic:nvPicPr>
+                    <pic:cNvPr id="2" name="Image2" descr=""/>
+                    <pic:cNvPicPr>
+                      <a:picLocks noChangeAspect="1" noChangeArrowheads="1"/>
+                    </pic:cNvPicPr>
+                  </pic:nvPicPr>
+                  <pic:blipFill>
+                    <a:blip r:embed="rId3"/>
+                    <a:stretch>
+                      <a:fillRect/>
+                    </a:stretch>
+                  </pic:blipFill>
+                  <pic:spPr bwMode="auto">
+                    <a:xfrm>
+                      <a:off x="0" y="0"/>
+                      <a:ext cx="6823075" cy="907415"/>
+                    </a:xfrm>
+                    <a:prstGeom prst="rect">
+                      <a:avLst/>
+                    </a:prstGeom>
+                  </pic:spPr>
+                </pic:pic>
+              </a:graphicData>
+            </a:graphic>
+          </wp:anchor>
+        </w:drawing>
       </w:r>
     </w:p>
     <w:p>
@@ -1181,16 +1263,18 @@
         <w:bidi w:val="0"/>
         <w:jc w:val="left"/>
         <w:rPr>
-          <w:sz w:val="28"/>
-          <w:szCs w:val="28"/>
-        </w:rPr>
-      </w:pPr>
-      <w:r>
-        <w:rPr>
-          <w:sz w:val="28"/>
-          <w:szCs w:val="28"/>
-        </w:rPr>
-        <w:t>### Learning Styles !!!!!!!!!!! PUT THIS SECTION ONTO WEBSITE !!!!!!!!!!!!!!!!!!!</w:t>
+          <w:sz w:val="36"/>
+          <w:szCs w:val="36"/>
+          <w:u w:val="single"/>
+        </w:rPr>
+      </w:pPr>
+      <w:r>
+        <w:rPr>
+          <w:sz w:val="36"/>
+          <w:szCs w:val="36"/>
+          <w:u w:val="single"/>
+        </w:rPr>
+        <w:t>Additional Tests</w:t>
       </w:r>
     </w:p>
     <w:p>
@@ -1256,11 +1340,52 @@
         </w:rPr>
       </w:pPr>
       <w:r>
-        <w:rPr>
-          <w:sz w:val="28"/>
-          <w:szCs w:val="28"/>
-        </w:rPr>
-        <w:t>![Additional Test - Ahmed.png]</w:t>
+        <w:rPr/>
+        <w:drawing>
+          <wp:anchor behindDoc="0" distT="0" distB="0" distL="0" distR="0" simplePos="0" locked="0" layoutInCell="0" allowOverlap="1" relativeHeight="4">
+            <wp:simplePos x="0" y="0"/>
+            <wp:positionH relativeFrom="column">
+              <wp:align>center</wp:align>
+            </wp:positionH>
+            <wp:positionV relativeFrom="paragraph">
+              <wp:posOffset>635</wp:posOffset>
+            </wp:positionV>
+            <wp:extent cx="5228590" cy="4394200"/>
+            <wp:effectExtent l="0" t="0" r="0" b="0"/>
+            <wp:wrapTopAndBottom/>
+            <wp:docPr id="3" name="Image3" descr=""/>
+            <wp:cNvGraphicFramePr>
+              <a:graphicFrameLocks xmlns:a="http://schemas.openxmlformats.org/drawingml/2006/main" noChangeAspect="1"/>
+            </wp:cNvGraphicFramePr>
+            <a:graphic xmlns:a="http://schemas.openxmlformats.org/drawingml/2006/main">
+              <a:graphicData uri="http://schemas.openxmlformats.org/drawingml/2006/picture">
+                <pic:pic xmlns:pic="http://schemas.openxmlformats.org/drawingml/2006/picture">
+                  <pic:nvPicPr>
+                    <pic:cNvPr id="3" name="Image3" descr=""/>
+                    <pic:cNvPicPr>
+                      <a:picLocks noChangeAspect="1" noChangeArrowheads="1"/>
+                    </pic:cNvPicPr>
+                  </pic:nvPicPr>
+                  <pic:blipFill>
+                    <a:blip r:embed="rId4"/>
+                    <a:stretch>
+                      <a:fillRect/>
+                    </a:stretch>
+                  </pic:blipFill>
+                  <pic:spPr bwMode="auto">
+                    <a:xfrm>
+                      <a:off x="0" y="0"/>
+                      <a:ext cx="5228590" cy="4394200"/>
+                    </a:xfrm>
+                    <a:prstGeom prst="rect">
+                      <a:avLst/>
+                    </a:prstGeom>
+                  </pic:spPr>
+                </pic:pic>
+              </a:graphicData>
+            </a:graphic>
+          </wp:anchor>
+        </w:drawing>
       </w:r>
     </w:p>
     <w:p>
@@ -1326,11 +1451,52 @@
         </w:rPr>
       </w:pPr>
       <w:r>
-        <w:rPr>
-          <w:sz w:val="28"/>
-          <w:szCs w:val="28"/>
-        </w:rPr>
-        <w:t>![Additional Test - Amy.png]</w:t>
+        <w:rPr/>
+        <w:drawing>
+          <wp:anchor behindDoc="0" distT="0" distB="0" distL="0" distR="0" simplePos="0" locked="0" layoutInCell="0" allowOverlap="1" relativeHeight="5">
+            <wp:simplePos x="0" y="0"/>
+            <wp:positionH relativeFrom="column">
+              <wp:align>center</wp:align>
+            </wp:positionH>
+            <wp:positionV relativeFrom="paragraph">
+              <wp:posOffset>635</wp:posOffset>
+            </wp:positionV>
+            <wp:extent cx="5327650" cy="2522220"/>
+            <wp:effectExtent l="0" t="0" r="0" b="0"/>
+            <wp:wrapSquare wrapText="largest"/>
+            <wp:docPr id="4" name="Image4" descr=""/>
+            <wp:cNvGraphicFramePr>
+              <a:graphicFrameLocks xmlns:a="http://schemas.openxmlformats.org/drawingml/2006/main" noChangeAspect="1"/>
+            </wp:cNvGraphicFramePr>
+            <a:graphic xmlns:a="http://schemas.openxmlformats.org/drawingml/2006/main">
+              <a:graphicData uri="http://schemas.openxmlformats.org/drawingml/2006/picture">
+                <pic:pic xmlns:pic="http://schemas.openxmlformats.org/drawingml/2006/picture">
+                  <pic:nvPicPr>
+                    <pic:cNvPr id="4" name="Image4" descr=""/>
+                    <pic:cNvPicPr>
+                      <a:picLocks noChangeAspect="1" noChangeArrowheads="1"/>
+                    </pic:cNvPicPr>
+                  </pic:nvPicPr>
+                  <pic:blipFill>
+                    <a:blip r:embed="rId5"/>
+                    <a:stretch>
+                      <a:fillRect/>
+                    </a:stretch>
+                  </pic:blipFill>
+                  <pic:spPr bwMode="auto">
+                    <a:xfrm>
+                      <a:off x="0" y="0"/>
+                      <a:ext cx="5327650" cy="2522220"/>
+                    </a:xfrm>
+                    <a:prstGeom prst="rect">
+                      <a:avLst/>
+                    </a:prstGeom>
+                  </pic:spPr>
+                </pic:pic>
+              </a:graphicData>
+            </a:graphic>
+          </wp:anchor>
+        </w:drawing>
       </w:r>
     </w:p>
     <w:p>
@@ -1396,11 +1562,52 @@
         </w:rPr>
       </w:pPr>
       <w:r>
-        <w:rPr>
-          <w:sz w:val="28"/>
-          <w:szCs w:val="28"/>
-        </w:rPr>
-        <w:t>![Additional Test - Kaihang.png]</w:t>
+        <w:rPr/>
+        <w:drawing>
+          <wp:anchor behindDoc="0" distT="0" distB="0" distL="0" distR="0" simplePos="0" locked="0" layoutInCell="0" allowOverlap="1" relativeHeight="6">
+            <wp:simplePos x="0" y="0"/>
+            <wp:positionH relativeFrom="column">
+              <wp:align>center</wp:align>
+            </wp:positionH>
+            <wp:positionV relativeFrom="paragraph">
+              <wp:posOffset>635</wp:posOffset>
+            </wp:positionV>
+            <wp:extent cx="4521835" cy="3491865"/>
+            <wp:effectExtent l="0" t="0" r="0" b="0"/>
+            <wp:wrapTopAndBottom/>
+            <wp:docPr id="5" name="Image5" descr=""/>
+            <wp:cNvGraphicFramePr>
+              <a:graphicFrameLocks xmlns:a="http://schemas.openxmlformats.org/drawingml/2006/main" noChangeAspect="1"/>
+            </wp:cNvGraphicFramePr>
+            <a:graphic xmlns:a="http://schemas.openxmlformats.org/drawingml/2006/main">
+              <a:graphicData uri="http://schemas.openxmlformats.org/drawingml/2006/picture">
+                <pic:pic xmlns:pic="http://schemas.openxmlformats.org/drawingml/2006/picture">
+                  <pic:nvPicPr>
+                    <pic:cNvPr id="5" name="Image5" descr=""/>
+                    <pic:cNvPicPr>
+                      <a:picLocks noChangeAspect="1" noChangeArrowheads="1"/>
+                    </pic:cNvPicPr>
+                  </pic:nvPicPr>
+                  <pic:blipFill>
+                    <a:blip r:embed="rId6"/>
+                    <a:stretch>
+                      <a:fillRect/>
+                    </a:stretch>
+                  </pic:blipFill>
+                  <pic:spPr bwMode="auto">
+                    <a:xfrm>
+                      <a:off x="0" y="0"/>
+                      <a:ext cx="4521835" cy="3491865"/>
+                    </a:xfrm>
+                    <a:prstGeom prst="rect">
+                      <a:avLst/>
+                    </a:prstGeom>
+                  </pic:spPr>
+                </pic:pic>
+              </a:graphicData>
+            </a:graphic>
+          </wp:anchor>
+        </w:drawing>
       </w:r>
     </w:p>
     <w:p>
@@ -1556,29 +1763,97 @@
         </w:rPr>
       </w:pPr>
       <w:r>
-        <w:rPr>
-          <w:sz w:val="28"/>
-          <w:szCs w:val="28"/>
-        </w:rPr>
-        <w:t>![Additional Test - Nicholas 1.png]</w:t>
-      </w:r>
-    </w:p>
-    <w:p>
-      <w:pPr>
-        <w:pStyle w:val="Normal"/>
-        <w:bidi w:val="0"/>
-        <w:jc w:val="left"/>
-        <w:rPr>
-          <w:sz w:val="28"/>
-          <w:szCs w:val="28"/>
-        </w:rPr>
-      </w:pPr>
-      <w:r>
-        <w:rPr>
-          <w:sz w:val="28"/>
-          <w:szCs w:val="28"/>
-        </w:rPr>
-        <w:t>![Additional Test - Nicholas 2.png]</w:t>
+        <w:rPr/>
+        <w:drawing>
+          <wp:anchor behindDoc="0" distT="0" distB="0" distL="0" distR="0" simplePos="0" locked="0" layoutInCell="0" allowOverlap="1" relativeHeight="7">
+            <wp:simplePos x="0" y="0"/>
+            <wp:positionH relativeFrom="column">
+              <wp:align>center</wp:align>
+            </wp:positionH>
+            <wp:positionV relativeFrom="paragraph">
+              <wp:posOffset>635</wp:posOffset>
+            </wp:positionV>
+            <wp:extent cx="5565140" cy="5242560"/>
+            <wp:effectExtent l="0" t="0" r="0" b="0"/>
+            <wp:wrapTopAndBottom/>
+            <wp:docPr id="6" name="Image6" descr=""/>
+            <wp:cNvGraphicFramePr>
+              <a:graphicFrameLocks xmlns:a="http://schemas.openxmlformats.org/drawingml/2006/main" noChangeAspect="1"/>
+            </wp:cNvGraphicFramePr>
+            <a:graphic xmlns:a="http://schemas.openxmlformats.org/drawingml/2006/main">
+              <a:graphicData uri="http://schemas.openxmlformats.org/drawingml/2006/picture">
+                <pic:pic xmlns:pic="http://schemas.openxmlformats.org/drawingml/2006/picture">
+                  <pic:nvPicPr>
+                    <pic:cNvPr id="6" name="Image6" descr=""/>
+                    <pic:cNvPicPr>
+                      <a:picLocks noChangeAspect="1" noChangeArrowheads="1"/>
+                    </pic:cNvPicPr>
+                  </pic:nvPicPr>
+                  <pic:blipFill>
+                    <a:blip r:embed="rId7"/>
+                    <a:stretch>
+                      <a:fillRect/>
+                    </a:stretch>
+                  </pic:blipFill>
+                  <pic:spPr bwMode="auto">
+                    <a:xfrm>
+                      <a:off x="0" y="0"/>
+                      <a:ext cx="5565140" cy="5242560"/>
+                    </a:xfrm>
+                    <a:prstGeom prst="rect">
+                      <a:avLst/>
+                    </a:prstGeom>
+                  </pic:spPr>
+                </pic:pic>
+              </a:graphicData>
+            </a:graphic>
+          </wp:anchor>
+        </w:drawing>
+        <w:drawing>
+          <wp:anchor behindDoc="0" distT="0" distB="0" distL="0" distR="0" simplePos="0" locked="0" layoutInCell="0" allowOverlap="1" relativeHeight="8">
+            <wp:simplePos x="0" y="0"/>
+            <wp:positionH relativeFrom="column">
+              <wp:posOffset>-156845</wp:posOffset>
+            </wp:positionH>
+            <wp:positionV relativeFrom="paragraph">
+              <wp:posOffset>5323205</wp:posOffset>
+            </wp:positionV>
+            <wp:extent cx="6120130" cy="3229610"/>
+            <wp:effectExtent l="0" t="0" r="0" b="0"/>
+            <wp:wrapSquare wrapText="largest"/>
+            <wp:docPr id="7" name="Image7" descr=""/>
+            <wp:cNvGraphicFramePr>
+              <a:graphicFrameLocks xmlns:a="http://schemas.openxmlformats.org/drawingml/2006/main" noChangeAspect="1"/>
+            </wp:cNvGraphicFramePr>
+            <a:graphic xmlns:a="http://schemas.openxmlformats.org/drawingml/2006/main">
+              <a:graphicData uri="http://schemas.openxmlformats.org/drawingml/2006/picture">
+                <pic:pic xmlns:pic="http://schemas.openxmlformats.org/drawingml/2006/picture">
+                  <pic:nvPicPr>
+                    <pic:cNvPr id="7" name="Image7" descr=""/>
+                    <pic:cNvPicPr>
+                      <a:picLocks noChangeAspect="1" noChangeArrowheads="1"/>
+                    </pic:cNvPicPr>
+                  </pic:nvPicPr>
+                  <pic:blipFill>
+                    <a:blip r:embed="rId8"/>
+                    <a:stretch>
+                      <a:fillRect/>
+                    </a:stretch>
+                  </pic:blipFill>
+                  <pic:spPr bwMode="auto">
+                    <a:xfrm>
+                      <a:off x="0" y="0"/>
+                      <a:ext cx="6120130" cy="3229610"/>
+                    </a:xfrm>
+                    <a:prstGeom prst="rect">
+                      <a:avLst/>
+                    </a:prstGeom>
+                  </pic:spPr>
+                </pic:pic>
+              </a:graphicData>
+            </a:graphic>
+          </wp:anchor>
+        </w:drawing>
       </w:r>
     </w:p>
     <w:p>
@@ -1610,542 +1885,557 @@
         </w:rPr>
       </w:pPr>
       <w:r>
+        <w:rPr/>
+      </w:r>
+    </w:p>
+    <w:p>
+      <w:pPr>
+        <w:pStyle w:val="Normal"/>
+        <w:bidi w:val="0"/>
+        <w:jc w:val="left"/>
         <w:rPr>
           <w:color w:val="C9211E"/>
           <w:sz w:val="44"/>
           <w:szCs w:val="44"/>
         </w:rPr>
-        <w:t>Tools used:</w:t>
-      </w:r>
-    </w:p>
-    <w:p>
-      <w:pPr>
-        <w:pStyle w:val="Normal"/>
-        <w:bidi w:val="0"/>
-        <w:jc w:val="left"/>
-        <w:rPr>
-          <w:sz w:val="28"/>
-          <w:szCs w:val="28"/>
-        </w:rPr>
-      </w:pPr>
-      <w:r>
-        <w:rPr>
-          <w:sz w:val="28"/>
-          <w:szCs w:val="28"/>
-        </w:rPr>
-      </w:r>
-    </w:p>
-    <w:p>
-      <w:pPr>
-        <w:pStyle w:val="Normal"/>
-        <w:bidi w:val="0"/>
-        <w:jc w:val="left"/>
-        <w:rPr>
-          <w:sz w:val="28"/>
-          <w:szCs w:val="28"/>
-        </w:rPr>
-      </w:pPr>
-      <w:r>
-        <w:rPr>
-          <w:sz w:val="28"/>
-          <w:szCs w:val="28"/>
-        </w:rPr>
-        <w:t>Github:</w:t>
-      </w:r>
-    </w:p>
-    <w:p>
-      <w:pPr>
-        <w:pStyle w:val="Normal"/>
-        <w:bidi w:val="0"/>
-        <w:jc w:val="left"/>
-        <w:rPr>
-          <w:sz w:val="28"/>
-          <w:szCs w:val="28"/>
-        </w:rPr>
-      </w:pPr>
-      <w:r>
-        <w:rPr>
-          <w:sz w:val="28"/>
-          <w:szCs w:val="28"/>
-        </w:rPr>
-        <w:t>- an online repository hosting service primarily used to host codebases</w:t>
-      </w:r>
-    </w:p>
-    <w:p>
-      <w:pPr>
-        <w:pStyle w:val="Normal"/>
-        <w:bidi w:val="0"/>
-        <w:jc w:val="left"/>
-        <w:rPr>
-          <w:sz w:val="28"/>
-          <w:szCs w:val="28"/>
-        </w:rPr>
-      </w:pPr>
-      <w:r>
-        <w:rPr>
-          <w:sz w:val="28"/>
-          <w:szCs w:val="28"/>
-        </w:rPr>
-        <w:t>- used to consolidate the team's work into one place, as well as the hosting platform for the team's website</w:t>
-      </w:r>
-    </w:p>
-    <w:p>
-      <w:pPr>
-        <w:pStyle w:val="Normal"/>
-        <w:bidi w:val="0"/>
-        <w:jc w:val="left"/>
-        <w:rPr>
-          <w:sz w:val="28"/>
-          <w:szCs w:val="28"/>
-        </w:rPr>
-      </w:pPr>
-      <w:r>
-        <w:rPr>
-          <w:sz w:val="28"/>
-          <w:szCs w:val="28"/>
-        </w:rPr>
-      </w:r>
-    </w:p>
-    <w:p>
-      <w:pPr>
-        <w:pStyle w:val="Normal"/>
-        <w:bidi w:val="0"/>
-        <w:jc w:val="left"/>
-        <w:rPr>
-          <w:sz w:val="28"/>
-          <w:szCs w:val="28"/>
-        </w:rPr>
-      </w:pPr>
-      <w:r>
-        <w:rPr>
-          <w:sz w:val="28"/>
-          <w:szCs w:val="28"/>
-        </w:rPr>
-        <w:t>Microsoft Teams:</w:t>
-      </w:r>
-    </w:p>
-    <w:p>
-      <w:pPr>
-        <w:pStyle w:val="Normal"/>
-        <w:bidi w:val="0"/>
-        <w:jc w:val="left"/>
-        <w:rPr>
-          <w:sz w:val="28"/>
-          <w:szCs w:val="28"/>
-        </w:rPr>
-      </w:pPr>
-      <w:r>
-        <w:rPr>
-          <w:sz w:val="28"/>
-          <w:szCs w:val="28"/>
-        </w:rPr>
-        <w:t>- an online teams communication platform primarily used by businesses</w:t>
-      </w:r>
-    </w:p>
-    <w:p>
-      <w:pPr>
-        <w:pStyle w:val="Normal"/>
-        <w:bidi w:val="0"/>
-        <w:jc w:val="left"/>
-        <w:rPr>
-          <w:sz w:val="28"/>
-          <w:szCs w:val="28"/>
-        </w:rPr>
-      </w:pPr>
-      <w:r>
-        <w:rPr>
-          <w:sz w:val="28"/>
-          <w:szCs w:val="28"/>
-        </w:rPr>
-        <w:t>- used to allow communication and coordination among team members</w:t>
-      </w:r>
-    </w:p>
-    <w:p>
-      <w:pPr>
-        <w:pStyle w:val="Normal"/>
-        <w:bidi w:val="0"/>
-        <w:jc w:val="left"/>
-        <w:rPr>
-          <w:sz w:val="28"/>
-          <w:szCs w:val="28"/>
-        </w:rPr>
-      </w:pPr>
-      <w:r>
-        <w:rPr>
-          <w:sz w:val="28"/>
-          <w:szCs w:val="28"/>
-        </w:rPr>
-      </w:r>
-    </w:p>
-    <w:p>
-      <w:pPr>
-        <w:pStyle w:val="Normal"/>
-        <w:bidi w:val="0"/>
-        <w:jc w:val="left"/>
+      </w:pPr>
+      <w:r>
         <w:rPr>
           <w:color w:val="C9211E"/>
           <w:sz w:val="44"/>
           <w:szCs w:val="44"/>
         </w:rPr>
-      </w:pPr>
-      <w:r>
+        <w:t>Tools used:</w:t>
+      </w:r>
+    </w:p>
+    <w:p>
+      <w:pPr>
+        <w:pStyle w:val="Normal"/>
+        <w:bidi w:val="0"/>
+        <w:jc w:val="left"/>
+        <w:rPr>
+          <w:sz w:val="28"/>
+          <w:szCs w:val="28"/>
+        </w:rPr>
+      </w:pPr>
+      <w:r>
+        <w:rPr>
+          <w:sz w:val="28"/>
+          <w:szCs w:val="28"/>
+        </w:rPr>
+      </w:r>
+    </w:p>
+    <w:p>
+      <w:pPr>
+        <w:pStyle w:val="Normal"/>
+        <w:bidi w:val="0"/>
+        <w:jc w:val="left"/>
+        <w:rPr>
+          <w:sz w:val="28"/>
+          <w:szCs w:val="28"/>
+        </w:rPr>
+      </w:pPr>
+      <w:r>
+        <w:rPr>
+          <w:sz w:val="28"/>
+          <w:szCs w:val="28"/>
+        </w:rPr>
+        <w:t>Github:</w:t>
+      </w:r>
+    </w:p>
+    <w:p>
+      <w:pPr>
+        <w:pStyle w:val="Normal"/>
+        <w:bidi w:val="0"/>
+        <w:jc w:val="left"/>
+        <w:rPr>
+          <w:sz w:val="28"/>
+          <w:szCs w:val="28"/>
+        </w:rPr>
+      </w:pPr>
+      <w:r>
+        <w:rPr>
+          <w:sz w:val="28"/>
+          <w:szCs w:val="28"/>
+        </w:rPr>
+        <w:t>- an online repository hosting service primarily used to host codebases</w:t>
+      </w:r>
+    </w:p>
+    <w:p>
+      <w:pPr>
+        <w:pStyle w:val="Normal"/>
+        <w:bidi w:val="0"/>
+        <w:jc w:val="left"/>
+        <w:rPr>
+          <w:sz w:val="28"/>
+          <w:szCs w:val="28"/>
+        </w:rPr>
+      </w:pPr>
+      <w:r>
+        <w:rPr>
+          <w:sz w:val="28"/>
+          <w:szCs w:val="28"/>
+        </w:rPr>
+        <w:t>- used to consolidate the team's work into one place, as well as the hosting platform for the team's website</w:t>
+      </w:r>
+    </w:p>
+    <w:p>
+      <w:pPr>
+        <w:pStyle w:val="Normal"/>
+        <w:bidi w:val="0"/>
+        <w:jc w:val="left"/>
+        <w:rPr>
+          <w:sz w:val="28"/>
+          <w:szCs w:val="28"/>
+        </w:rPr>
+      </w:pPr>
+      <w:r>
+        <w:rPr>
+          <w:sz w:val="28"/>
+          <w:szCs w:val="28"/>
+        </w:rPr>
+      </w:r>
+    </w:p>
+    <w:p>
+      <w:pPr>
+        <w:pStyle w:val="Normal"/>
+        <w:bidi w:val="0"/>
+        <w:jc w:val="left"/>
+        <w:rPr>
+          <w:sz w:val="28"/>
+          <w:szCs w:val="28"/>
+        </w:rPr>
+      </w:pPr>
+      <w:r>
+        <w:rPr>
+          <w:sz w:val="28"/>
+          <w:szCs w:val="28"/>
+        </w:rPr>
+        <w:t>Microsoft Teams:</w:t>
+      </w:r>
+    </w:p>
+    <w:p>
+      <w:pPr>
+        <w:pStyle w:val="Normal"/>
+        <w:bidi w:val="0"/>
+        <w:jc w:val="left"/>
+        <w:rPr>
+          <w:sz w:val="28"/>
+          <w:szCs w:val="28"/>
+        </w:rPr>
+      </w:pPr>
+      <w:r>
+        <w:rPr>
+          <w:sz w:val="28"/>
+          <w:szCs w:val="28"/>
+        </w:rPr>
+        <w:t>- an online teams communication platform primarily used by businesses</w:t>
+      </w:r>
+    </w:p>
+    <w:p>
+      <w:pPr>
+        <w:pStyle w:val="Normal"/>
+        <w:bidi w:val="0"/>
+        <w:jc w:val="left"/>
+        <w:rPr>
+          <w:sz w:val="28"/>
+          <w:szCs w:val="28"/>
+        </w:rPr>
+      </w:pPr>
+      <w:r>
+        <w:rPr>
+          <w:sz w:val="28"/>
+          <w:szCs w:val="28"/>
+        </w:rPr>
+        <w:t>- used to allow communication and coordination among team members</w:t>
+      </w:r>
+    </w:p>
+    <w:p>
+      <w:pPr>
+        <w:pStyle w:val="Normal"/>
+        <w:bidi w:val="0"/>
+        <w:jc w:val="left"/>
+        <w:rPr>
+          <w:sz w:val="28"/>
+          <w:szCs w:val="28"/>
+        </w:rPr>
+      </w:pPr>
+      <w:r>
+        <w:rPr>
+          <w:sz w:val="28"/>
+          <w:szCs w:val="28"/>
+        </w:rPr>
+      </w:r>
+    </w:p>
+    <w:p>
+      <w:pPr>
+        <w:pStyle w:val="Normal"/>
+        <w:bidi w:val="0"/>
+        <w:jc w:val="left"/>
         <w:rPr>
           <w:color w:val="C9211E"/>
           <w:sz w:val="44"/>
           <w:szCs w:val="44"/>
         </w:rPr>
-        <w:t>Ideal Jobs</w:t>
-      </w:r>
-    </w:p>
-    <w:p>
-      <w:pPr>
-        <w:pStyle w:val="Normal"/>
-        <w:bidi w:val="0"/>
-        <w:jc w:val="left"/>
-        <w:rPr>
-          <w:sz w:val="28"/>
-          <w:szCs w:val="28"/>
-        </w:rPr>
-      </w:pPr>
-      <w:r>
-        <w:rPr>
-          <w:sz w:val="28"/>
-          <w:szCs w:val="28"/>
-        </w:rPr>
-      </w:r>
-    </w:p>
-    <w:p>
-      <w:pPr>
-        <w:pStyle w:val="Normal"/>
-        <w:bidi w:val="0"/>
-        <w:jc w:val="left"/>
-        <w:rPr>
-          <w:sz w:val="28"/>
-          <w:szCs w:val="28"/>
-        </w:rPr>
-      </w:pPr>
-      <w:r>
-        <w:rPr>
-          <w:sz w:val="28"/>
-          <w:szCs w:val="28"/>
-        </w:rPr>
-        <w:t>**Ahmed**: Software Engineer</w:t>
-      </w:r>
-    </w:p>
-    <w:p>
-      <w:pPr>
-        <w:pStyle w:val="Normal"/>
-        <w:bidi w:val="0"/>
-        <w:jc w:val="left"/>
-        <w:rPr>
-          <w:sz w:val="28"/>
-          <w:szCs w:val="28"/>
-        </w:rPr>
-      </w:pPr>
-      <w:r>
-        <w:rPr>
-          <w:sz w:val="28"/>
-          <w:szCs w:val="28"/>
-        </w:rPr>
-      </w:r>
-    </w:p>
-    <w:p>
-      <w:pPr>
-        <w:pStyle w:val="Normal"/>
-        <w:bidi w:val="0"/>
-        <w:jc w:val="left"/>
-        <w:rPr>
-          <w:sz w:val="28"/>
-          <w:szCs w:val="28"/>
-        </w:rPr>
-      </w:pPr>
-      <w:r>
-        <w:rPr>
-          <w:sz w:val="28"/>
-          <w:szCs w:val="28"/>
-        </w:rPr>
-        <w:t>**Amy**: A job focused on AI Specialisation</w:t>
-      </w:r>
-    </w:p>
-    <w:p>
-      <w:pPr>
-        <w:pStyle w:val="Normal"/>
-        <w:bidi w:val="0"/>
-        <w:jc w:val="left"/>
-        <w:rPr>
-          <w:sz w:val="28"/>
-          <w:szCs w:val="28"/>
-        </w:rPr>
-      </w:pPr>
-      <w:r>
-        <w:rPr>
-          <w:sz w:val="28"/>
-          <w:szCs w:val="28"/>
-        </w:rPr>
-      </w:r>
-    </w:p>
-    <w:p>
-      <w:pPr>
-        <w:pStyle w:val="Normal"/>
-        <w:bidi w:val="0"/>
-        <w:jc w:val="left"/>
-        <w:rPr>
-          <w:sz w:val="28"/>
-          <w:szCs w:val="28"/>
-        </w:rPr>
-      </w:pPr>
-      <w:r>
-        <w:rPr>
-          <w:sz w:val="28"/>
-          <w:szCs w:val="28"/>
-        </w:rPr>
-        <w:t>**Kaihang**: Software Programmer</w:t>
-      </w:r>
-    </w:p>
-    <w:p>
-      <w:pPr>
-        <w:pStyle w:val="Normal"/>
-        <w:bidi w:val="0"/>
-        <w:jc w:val="left"/>
-        <w:rPr>
-          <w:sz w:val="28"/>
-          <w:szCs w:val="28"/>
-        </w:rPr>
-      </w:pPr>
-      <w:r>
-        <w:rPr>
-          <w:sz w:val="28"/>
-          <w:szCs w:val="28"/>
-        </w:rPr>
-      </w:r>
-    </w:p>
-    <w:p>
-      <w:pPr>
-        <w:pStyle w:val="Normal"/>
-        <w:bidi w:val="0"/>
-        <w:jc w:val="left"/>
-        <w:rPr>
-          <w:sz w:val="28"/>
-          <w:szCs w:val="28"/>
-        </w:rPr>
-      </w:pPr>
-      <w:r>
-        <w:rPr>
-          <w:sz w:val="28"/>
-          <w:szCs w:val="28"/>
-        </w:rPr>
-        <w:t>**Nicholas**: Financial Adviser</w:t>
-      </w:r>
-    </w:p>
-    <w:p>
-      <w:pPr>
-        <w:pStyle w:val="Normal"/>
-        <w:bidi w:val="0"/>
-        <w:jc w:val="left"/>
-        <w:rPr>
-          <w:sz w:val="28"/>
-          <w:szCs w:val="28"/>
-        </w:rPr>
-      </w:pPr>
-      <w:r>
-        <w:rPr>
-          <w:sz w:val="28"/>
-          <w:szCs w:val="28"/>
-        </w:rPr>
-      </w:r>
-    </w:p>
-    <w:p>
-      <w:pPr>
-        <w:pStyle w:val="Normal"/>
-        <w:bidi w:val="0"/>
-        <w:jc w:val="left"/>
-        <w:rPr>
-          <w:sz w:val="28"/>
-          <w:szCs w:val="28"/>
-        </w:rPr>
-      </w:pPr>
-      <w:r>
-        <w:rPr>
-          <w:sz w:val="28"/>
-          <w:szCs w:val="28"/>
-        </w:rPr>
-        <w:t>Leaving aside Nicholas' financial adviser job selection, the ideal jobs for Amy, Ahmed and Kaihang all involve great uses of computer programming know-hows to create varying different outcomes focusing on certain fields.</w:t>
-      </w:r>
-    </w:p>
-    <w:p>
-      <w:pPr>
-        <w:pStyle w:val="Normal"/>
-        <w:bidi w:val="0"/>
-        <w:jc w:val="left"/>
-        <w:rPr>
-          <w:sz w:val="28"/>
-          <w:szCs w:val="28"/>
-        </w:rPr>
-      </w:pPr>
-      <w:r>
-        <w:rPr>
-          <w:sz w:val="28"/>
-          <w:szCs w:val="28"/>
-        </w:rPr>
-      </w:r>
-    </w:p>
-    <w:p>
-      <w:pPr>
-        <w:pStyle w:val="Normal"/>
-        <w:bidi w:val="0"/>
-        <w:jc w:val="left"/>
-        <w:rPr>
-          <w:sz w:val="28"/>
-          <w:szCs w:val="28"/>
-        </w:rPr>
-      </w:pPr>
-      <w:r>
-        <w:rPr>
-          <w:sz w:val="28"/>
-          <w:szCs w:val="28"/>
-        </w:rPr>
-        <w:t>A **software programmer** focuses generally on solving problems with pre-existing technological tools and frameworks, primarily through writing and maintaining program codes, documentations and operational procedures.[2]</w:t>
-      </w:r>
-    </w:p>
-    <w:p>
-      <w:pPr>
-        <w:pStyle w:val="Normal"/>
-        <w:bidi w:val="0"/>
-        <w:jc w:val="left"/>
-        <w:rPr>
-          <w:sz w:val="28"/>
-          <w:szCs w:val="28"/>
-        </w:rPr>
-      </w:pPr>
-      <w:r>
-        <w:rPr>
-          <w:sz w:val="28"/>
-          <w:szCs w:val="28"/>
-        </w:rPr>
-      </w:r>
-    </w:p>
-    <w:p>
-      <w:pPr>
-        <w:pStyle w:val="Normal"/>
-        <w:bidi w:val="0"/>
-        <w:jc w:val="left"/>
-        <w:rPr>
-          <w:sz w:val="28"/>
-          <w:szCs w:val="28"/>
-        </w:rPr>
-      </w:pPr>
-      <w:r>
-        <w:rPr>
-          <w:sz w:val="28"/>
-          <w:szCs w:val="28"/>
-        </w:rPr>
-        <w:t>A **software engineer**, while similar in scope, leans more towards 'providing guidance and expertise in developing proposal and strageties for software design activities', according to the National Skills Commission (NSC).[1]</w:t>
-      </w:r>
-    </w:p>
-    <w:p>
-      <w:pPr>
-        <w:pStyle w:val="Normal"/>
-        <w:bidi w:val="0"/>
-        <w:jc w:val="left"/>
-        <w:rPr>
-          <w:sz w:val="28"/>
-          <w:szCs w:val="28"/>
-        </w:rPr>
-      </w:pPr>
-      <w:r>
-        <w:rPr>
-          <w:sz w:val="28"/>
-          <w:szCs w:val="28"/>
-        </w:rPr>
-      </w:r>
-    </w:p>
-    <w:p>
-      <w:pPr>
-        <w:pStyle w:val="Normal"/>
-        <w:bidi w:val="0"/>
-        <w:jc w:val="left"/>
-        <w:rPr>
-          <w:sz w:val="28"/>
-          <w:szCs w:val="28"/>
-        </w:rPr>
-      </w:pPr>
-      <w:r>
-        <w:rPr>
-          <w:sz w:val="28"/>
-          <w:szCs w:val="28"/>
-        </w:rPr>
-        <w:t>An **AI engineer** focuses on the creation of their AI system from the start to the end, using various engineering and programming features at their behest.</w:t>
-      </w:r>
-    </w:p>
-    <w:p>
-      <w:pPr>
-        <w:pStyle w:val="Normal"/>
-        <w:bidi w:val="0"/>
-        <w:jc w:val="left"/>
-        <w:rPr>
-          <w:sz w:val="28"/>
-          <w:szCs w:val="28"/>
-        </w:rPr>
-      </w:pPr>
-      <w:r>
-        <w:rPr>
-          <w:sz w:val="28"/>
-          <w:szCs w:val="28"/>
-        </w:rPr>
-      </w:r>
-    </w:p>
-    <w:p>
-      <w:pPr>
-        <w:pStyle w:val="Normal"/>
-        <w:bidi w:val="0"/>
-        <w:jc w:val="left"/>
-        <w:rPr>
-          <w:sz w:val="28"/>
-          <w:szCs w:val="28"/>
-        </w:rPr>
-      </w:pPr>
-      <w:r>
-        <w:rPr>
-          <w:sz w:val="28"/>
-          <w:szCs w:val="28"/>
-        </w:rPr>
-        <w:t>A **financial adviser**, in our scenario, would work together with the aforementioned job-holders to create advice for their clients.[4]</w:t>
-      </w:r>
-    </w:p>
-    <w:p>
-      <w:pPr>
-        <w:pStyle w:val="Normal"/>
-        <w:bidi w:val="0"/>
-        <w:jc w:val="left"/>
-        <w:rPr>
-          <w:sz w:val="28"/>
-          <w:szCs w:val="28"/>
-        </w:rPr>
-      </w:pPr>
-      <w:r>
-        <w:rPr>
-          <w:sz w:val="28"/>
-          <w:szCs w:val="28"/>
-        </w:rPr>
-      </w:r>
-    </w:p>
-    <w:p>
-      <w:pPr>
-        <w:pStyle w:val="Normal"/>
-        <w:bidi w:val="0"/>
-        <w:jc w:val="left"/>
+      </w:pPr>
+      <w:r>
         <w:rPr>
           <w:color w:val="C9211E"/>
           <w:sz w:val="44"/>
           <w:szCs w:val="44"/>
         </w:rPr>
-      </w:pPr>
-      <w:r>
+        <w:t>Ideal Jobs</w:t>
+      </w:r>
+    </w:p>
+    <w:p>
+      <w:pPr>
+        <w:pStyle w:val="Normal"/>
+        <w:bidi w:val="0"/>
+        <w:jc w:val="left"/>
+        <w:rPr>
+          <w:sz w:val="28"/>
+          <w:szCs w:val="28"/>
+        </w:rPr>
+      </w:pPr>
+      <w:r>
+        <w:rPr>
+          <w:sz w:val="28"/>
+          <w:szCs w:val="28"/>
+        </w:rPr>
+      </w:r>
+    </w:p>
+    <w:p>
+      <w:pPr>
+        <w:pStyle w:val="Normal"/>
+        <w:bidi w:val="0"/>
+        <w:jc w:val="left"/>
+        <w:rPr>
+          <w:sz w:val="28"/>
+          <w:szCs w:val="28"/>
+        </w:rPr>
+      </w:pPr>
+      <w:r>
+        <w:rPr>
+          <w:sz w:val="28"/>
+          <w:szCs w:val="28"/>
+        </w:rPr>
+        <w:t>**Ahmed**: Software Engineer</w:t>
+      </w:r>
+    </w:p>
+    <w:p>
+      <w:pPr>
+        <w:pStyle w:val="Normal"/>
+        <w:bidi w:val="0"/>
+        <w:jc w:val="left"/>
+        <w:rPr>
+          <w:sz w:val="28"/>
+          <w:szCs w:val="28"/>
+        </w:rPr>
+      </w:pPr>
+      <w:r>
+        <w:rPr>
+          <w:sz w:val="28"/>
+          <w:szCs w:val="28"/>
+        </w:rPr>
+      </w:r>
+    </w:p>
+    <w:p>
+      <w:pPr>
+        <w:pStyle w:val="Normal"/>
+        <w:bidi w:val="0"/>
+        <w:jc w:val="left"/>
+        <w:rPr>
+          <w:sz w:val="28"/>
+          <w:szCs w:val="28"/>
+        </w:rPr>
+      </w:pPr>
+      <w:r>
+        <w:rPr>
+          <w:sz w:val="28"/>
+          <w:szCs w:val="28"/>
+        </w:rPr>
+        <w:t>**Amy**: A job focused on AI Specialisation</w:t>
+      </w:r>
+    </w:p>
+    <w:p>
+      <w:pPr>
+        <w:pStyle w:val="Normal"/>
+        <w:bidi w:val="0"/>
+        <w:jc w:val="left"/>
+        <w:rPr>
+          <w:sz w:val="28"/>
+          <w:szCs w:val="28"/>
+        </w:rPr>
+      </w:pPr>
+      <w:r>
+        <w:rPr>
+          <w:sz w:val="28"/>
+          <w:szCs w:val="28"/>
+        </w:rPr>
+      </w:r>
+    </w:p>
+    <w:p>
+      <w:pPr>
+        <w:pStyle w:val="Normal"/>
+        <w:bidi w:val="0"/>
+        <w:jc w:val="left"/>
+        <w:rPr>
+          <w:sz w:val="28"/>
+          <w:szCs w:val="28"/>
+        </w:rPr>
+      </w:pPr>
+      <w:r>
+        <w:rPr>
+          <w:sz w:val="28"/>
+          <w:szCs w:val="28"/>
+        </w:rPr>
+        <w:t>**Kaihang**: Software Programmer</w:t>
+      </w:r>
+    </w:p>
+    <w:p>
+      <w:pPr>
+        <w:pStyle w:val="Normal"/>
+        <w:bidi w:val="0"/>
+        <w:jc w:val="left"/>
+        <w:rPr>
+          <w:sz w:val="28"/>
+          <w:szCs w:val="28"/>
+        </w:rPr>
+      </w:pPr>
+      <w:r>
+        <w:rPr>
+          <w:sz w:val="28"/>
+          <w:szCs w:val="28"/>
+        </w:rPr>
+      </w:r>
+    </w:p>
+    <w:p>
+      <w:pPr>
+        <w:pStyle w:val="Normal"/>
+        <w:bidi w:val="0"/>
+        <w:jc w:val="left"/>
+        <w:rPr>
+          <w:sz w:val="28"/>
+          <w:szCs w:val="28"/>
+        </w:rPr>
+      </w:pPr>
+      <w:r>
+        <w:rPr>
+          <w:sz w:val="28"/>
+          <w:szCs w:val="28"/>
+        </w:rPr>
+        <w:t>**Nicholas**: Financial Adviser</w:t>
+      </w:r>
+    </w:p>
+    <w:p>
+      <w:pPr>
+        <w:pStyle w:val="Normal"/>
+        <w:bidi w:val="0"/>
+        <w:jc w:val="left"/>
+        <w:rPr>
+          <w:sz w:val="28"/>
+          <w:szCs w:val="28"/>
+        </w:rPr>
+      </w:pPr>
+      <w:r>
+        <w:rPr>
+          <w:sz w:val="28"/>
+          <w:szCs w:val="28"/>
+        </w:rPr>
+      </w:r>
+    </w:p>
+    <w:p>
+      <w:pPr>
+        <w:pStyle w:val="Normal"/>
+        <w:bidi w:val="0"/>
+        <w:jc w:val="left"/>
+        <w:rPr>
+          <w:sz w:val="28"/>
+          <w:szCs w:val="28"/>
+        </w:rPr>
+      </w:pPr>
+      <w:r>
+        <w:rPr>
+          <w:sz w:val="28"/>
+          <w:szCs w:val="28"/>
+        </w:rPr>
+        <w:t>Leaving aside Nicholas' financial adviser job selection, the ideal jobs for Amy, Ahmed and Kaihang all involve great uses of computer programming know-hows to create varying different outcomes focusing on certain fields.</w:t>
+      </w:r>
+    </w:p>
+    <w:p>
+      <w:pPr>
+        <w:pStyle w:val="Normal"/>
+        <w:bidi w:val="0"/>
+        <w:jc w:val="left"/>
+        <w:rPr>
+          <w:sz w:val="28"/>
+          <w:szCs w:val="28"/>
+        </w:rPr>
+      </w:pPr>
+      <w:r>
+        <w:rPr>
+          <w:sz w:val="28"/>
+          <w:szCs w:val="28"/>
+        </w:rPr>
+      </w:r>
+    </w:p>
+    <w:p>
+      <w:pPr>
+        <w:pStyle w:val="Normal"/>
+        <w:bidi w:val="0"/>
+        <w:jc w:val="left"/>
+        <w:rPr>
+          <w:sz w:val="28"/>
+          <w:szCs w:val="28"/>
+        </w:rPr>
+      </w:pPr>
+      <w:r>
+        <w:rPr>
+          <w:sz w:val="28"/>
+          <w:szCs w:val="28"/>
+        </w:rPr>
+        <w:t>A **software programmer** focuses generally on solving problems with pre-existing technological tools and frameworks, primarily through writing and maintaining program codes, documentations and operational procedures.[2]</w:t>
+      </w:r>
+    </w:p>
+    <w:p>
+      <w:pPr>
+        <w:pStyle w:val="Normal"/>
+        <w:bidi w:val="0"/>
+        <w:jc w:val="left"/>
+        <w:rPr>
+          <w:sz w:val="28"/>
+          <w:szCs w:val="28"/>
+        </w:rPr>
+      </w:pPr>
+      <w:r>
+        <w:rPr>
+          <w:sz w:val="28"/>
+          <w:szCs w:val="28"/>
+        </w:rPr>
+      </w:r>
+    </w:p>
+    <w:p>
+      <w:pPr>
+        <w:pStyle w:val="Normal"/>
+        <w:bidi w:val="0"/>
+        <w:jc w:val="left"/>
+        <w:rPr>
+          <w:sz w:val="28"/>
+          <w:szCs w:val="28"/>
+        </w:rPr>
+      </w:pPr>
+      <w:r>
+        <w:rPr>
+          <w:sz w:val="28"/>
+          <w:szCs w:val="28"/>
+        </w:rPr>
+        <w:t>A **software engineer**, while similar in scope, leans more towards 'providing guidance and expertise in developing proposal and strageties for software design activities', according to the National Skills Commission (NSC).[1]</w:t>
+      </w:r>
+    </w:p>
+    <w:p>
+      <w:pPr>
+        <w:pStyle w:val="Normal"/>
+        <w:bidi w:val="0"/>
+        <w:jc w:val="left"/>
+        <w:rPr>
+          <w:sz w:val="28"/>
+          <w:szCs w:val="28"/>
+        </w:rPr>
+      </w:pPr>
+      <w:r>
+        <w:rPr>
+          <w:sz w:val="28"/>
+          <w:szCs w:val="28"/>
+        </w:rPr>
+      </w:r>
+    </w:p>
+    <w:p>
+      <w:pPr>
+        <w:pStyle w:val="Normal"/>
+        <w:bidi w:val="0"/>
+        <w:jc w:val="left"/>
+        <w:rPr>
+          <w:sz w:val="28"/>
+          <w:szCs w:val="28"/>
+        </w:rPr>
+      </w:pPr>
+      <w:r>
+        <w:rPr>
+          <w:sz w:val="28"/>
+          <w:szCs w:val="28"/>
+        </w:rPr>
+        <w:t>An **AI engineer** focuses on the creation of their AI system from the start to the end, using various engineering and programming features at their behest.</w:t>
+      </w:r>
+    </w:p>
+    <w:p>
+      <w:pPr>
+        <w:pStyle w:val="Normal"/>
+        <w:bidi w:val="0"/>
+        <w:jc w:val="left"/>
+        <w:rPr>
+          <w:sz w:val="28"/>
+          <w:szCs w:val="28"/>
+        </w:rPr>
+      </w:pPr>
+      <w:r>
+        <w:rPr>
+          <w:sz w:val="28"/>
+          <w:szCs w:val="28"/>
+        </w:rPr>
+      </w:r>
+    </w:p>
+    <w:p>
+      <w:pPr>
+        <w:pStyle w:val="Normal"/>
+        <w:bidi w:val="0"/>
+        <w:jc w:val="left"/>
+        <w:rPr>
+          <w:sz w:val="28"/>
+          <w:szCs w:val="28"/>
+        </w:rPr>
+      </w:pPr>
+      <w:r>
+        <w:rPr>
+          <w:sz w:val="28"/>
+          <w:szCs w:val="28"/>
+        </w:rPr>
+        <w:t>A **financial adviser**, in our scenario, would work together with the aforementioned job-holders to create advice for their clients.[4]</w:t>
+      </w:r>
+    </w:p>
+    <w:p>
+      <w:pPr>
+        <w:pStyle w:val="Normal"/>
+        <w:bidi w:val="0"/>
+        <w:jc w:val="left"/>
+        <w:rPr>
+          <w:sz w:val="28"/>
+          <w:szCs w:val="28"/>
+        </w:rPr>
+      </w:pPr>
+      <w:r>
+        <w:rPr>
+          <w:sz w:val="28"/>
+          <w:szCs w:val="28"/>
+        </w:rPr>
+      </w:r>
+    </w:p>
+    <w:p>
+      <w:pPr>
+        <w:pStyle w:val="Normal"/>
+        <w:bidi w:val="0"/>
+        <w:jc w:val="left"/>
         <w:rPr>
           <w:color w:val="C9211E"/>
           <w:sz w:val="44"/>
           <w:szCs w:val="44"/>
         </w:rPr>
+      </w:pPr>
+      <w:r>
+        <w:rPr>
+          <w:color w:val="C9211E"/>
+          <w:sz w:val="44"/>
+          <w:szCs w:val="44"/>
+        </w:rPr>
         <w:t>Industry Data</w:t>
       </w:r>
     </w:p>
@@ -2357,41 +2647,6 @@
           <w:szCs w:val="28"/>
         </w:rPr>
         <w:t>The following are data of employers' demand for each job titles:</w:t>
-      </w:r>
-    </w:p>
-    <w:p>
-      <w:pPr>
-        <w:pStyle w:val="Normal"/>
-        <w:bidi w:val="0"/>
-        <w:jc w:val="left"/>
-        <w:rPr>
-          <w:sz w:val="28"/>
-          <w:szCs w:val="28"/>
-        </w:rPr>
-      </w:pPr>
-      <w:r>
-        <w:rPr>
-          <w:sz w:val="28"/>
-          <w:szCs w:val="28"/>
-        </w:rPr>
-      </w:r>
-    </w:p>
-    <w:p>
-      <w:pPr>
-        <w:pStyle w:val="Normal"/>
-        <w:bidi w:val="0"/>
-        <w:jc w:val="left"/>
-        <w:rPr>
-          <w:sz w:val="28"/>
-          <w:szCs w:val="28"/>
-        </w:rPr>
-      </w:pPr>
-      <w:r>
-        <w:rPr>
-          <w:sz w:val="28"/>
-          <w:szCs w:val="28"/>
-        </w:rPr>
-        <w:t>!!! The section below is not on website yet !!!</w:t>
       </w:r>
     </w:p>
     <w:p>
@@ -2820,41 +3075,6 @@
           <w:szCs w:val="28"/>
         </w:rPr>
         <w:t>The latest projections data between November 2021 and November 2026 suggests that the number of workers is expected to grow strongly, from 62100 in 2021, to 68800 in 2026, about 6700 jobs or a 10.7% increase.[5]</w:t>
-      </w:r>
-    </w:p>
-    <w:p>
-      <w:pPr>
-        <w:pStyle w:val="Normal"/>
-        <w:bidi w:val="0"/>
-        <w:jc w:val="left"/>
-        <w:rPr>
-          <w:sz w:val="28"/>
-          <w:szCs w:val="28"/>
-        </w:rPr>
-      </w:pPr>
-      <w:r>
-        <w:rPr>
-          <w:sz w:val="28"/>
-          <w:szCs w:val="28"/>
-        </w:rPr>
-      </w:r>
-    </w:p>
-    <w:p>
-      <w:pPr>
-        <w:pStyle w:val="Normal"/>
-        <w:bidi w:val="0"/>
-        <w:jc w:val="left"/>
-        <w:rPr>
-          <w:sz w:val="28"/>
-          <w:szCs w:val="28"/>
-        </w:rPr>
-      </w:pPr>
-      <w:r>
-        <w:rPr>
-          <w:sz w:val="28"/>
-          <w:szCs w:val="28"/>
-        </w:rPr>
-        <w:t>!!! The section above is not on website yet !!!</w:t>
       </w:r>
     </w:p>
     <w:p>

</xml_diff>

<commit_message>
Slight edits to typos
</commit_message>
<xml_diff>
--- a/Internet Explorers 404 - Group 39.docx
+++ b/Internet Explorers 404 - Group 39.docx
@@ -799,7 +799,10 @@
         </w:rPr>
       </w:pPr>
       <w:r>
-        <w:rPr/>
+        <w:rPr>
+          <w:sz w:val="28"/>
+          <w:szCs w:val="28"/>
+        </w:rPr>
         <w:drawing>
           <wp:anchor behindDoc="0" distT="0" distB="0" distL="0" distR="0" simplePos="0" locked="0" layoutInCell="0" allowOverlap="1" relativeHeight="2">
             <wp:simplePos x="0" y="0"/>
@@ -1087,7 +1090,10 @@
         </w:rPr>
       </w:pPr>
       <w:r>
-        <w:rPr/>
+        <w:rPr>
+          <w:sz w:val="28"/>
+          <w:szCs w:val="28"/>
+        </w:rPr>
         <w:drawing>
           <wp:anchor behindDoc="0" distT="0" distB="0" distL="0" distR="0" simplePos="0" locked="0" layoutInCell="0" allowOverlap="1" relativeHeight="3">
             <wp:simplePos x="0" y="0"/>
@@ -1340,7 +1346,10 @@
         </w:rPr>
       </w:pPr>
       <w:r>
-        <w:rPr/>
+        <w:rPr>
+          <w:sz w:val="28"/>
+          <w:szCs w:val="28"/>
+        </w:rPr>
         <w:drawing>
           <wp:anchor behindDoc="0" distT="0" distB="0" distL="0" distR="0" simplePos="0" locked="0" layoutInCell="0" allowOverlap="1" relativeHeight="4">
             <wp:simplePos x="0" y="0"/>
@@ -1451,7 +1460,10 @@
         </w:rPr>
       </w:pPr>
       <w:r>
-        <w:rPr/>
+        <w:rPr>
+          <w:sz w:val="28"/>
+          <w:szCs w:val="28"/>
+        </w:rPr>
         <w:drawing>
           <wp:anchor behindDoc="0" distT="0" distB="0" distL="0" distR="0" simplePos="0" locked="0" layoutInCell="0" allowOverlap="1" relativeHeight="5">
             <wp:simplePos x="0" y="0"/>
@@ -1562,7 +1574,10 @@
         </w:rPr>
       </w:pPr>
       <w:r>
-        <w:rPr/>
+        <w:rPr>
+          <w:sz w:val="28"/>
+          <w:szCs w:val="28"/>
+        </w:rPr>
         <w:drawing>
           <wp:anchor behindDoc="0" distT="0" distB="0" distL="0" distR="0" simplePos="0" locked="0" layoutInCell="0" allowOverlap="1" relativeHeight="6">
             <wp:simplePos x="0" y="0"/>
@@ -1763,7 +1778,10 @@
         </w:rPr>
       </w:pPr>
       <w:r>
-        <w:rPr/>
+        <w:rPr>
+          <w:sz w:val="28"/>
+          <w:szCs w:val="28"/>
+        </w:rPr>
         <w:drawing>
           <wp:anchor behindDoc="0" distT="0" distB="0" distL="0" distR="0" simplePos="0" locked="0" layoutInCell="0" allowOverlap="1" relativeHeight="7">
             <wp:simplePos x="0" y="0"/>
@@ -1885,7 +1903,11 @@
         </w:rPr>
       </w:pPr>
       <w:r>
-        <w:rPr/>
+        <w:rPr>
+          <w:color w:val="C9211E"/>
+          <w:sz w:val="44"/>
+          <w:szCs w:val="44"/>
+        </w:rPr>
       </w:r>
     </w:p>
     <w:p>
@@ -5512,7 +5534,14 @@
           <w:sz w:val="28"/>
           <w:szCs w:val="28"/>
         </w:rPr>
-        <w:t>supervised learning, unsupervised learning, semi-supervised learning, and reinforcement learning are the four main machine learning models.</w:t>
+        <w:t>S</w:t>
+      </w:r>
+      <w:r>
+        <w:rPr>
+          <w:sz w:val="28"/>
+          <w:szCs w:val="28"/>
+        </w:rPr>
+        <w:t>upervised learning, unsupervised learning, semi-supervised learning, and reinforcement learning are the four main machine learning models.</w:t>
       </w:r>
     </w:p>
     <w:p>
@@ -5934,182 +5963,182 @@
           <w:sz w:val="28"/>
           <w:szCs w:val="28"/>
         </w:rPr>
-        <w:t>Financial services- to identify important insights in data and prevent fraud.</w:t>
-      </w:r>
-    </w:p>
-    <w:p>
-      <w:pPr>
-        <w:pStyle w:val="Normal"/>
-        <w:bidi w:val="0"/>
-        <w:jc w:val="left"/>
-        <w:rPr>
-          <w:sz w:val="28"/>
-          <w:szCs w:val="28"/>
-        </w:rPr>
-      </w:pPr>
-      <w:r>
-        <w:rPr>
-          <w:sz w:val="28"/>
-          <w:szCs w:val="28"/>
-        </w:rPr>
-      </w:r>
-    </w:p>
-    <w:p>
-      <w:pPr>
-        <w:pStyle w:val="Normal"/>
-        <w:bidi w:val="0"/>
-        <w:jc w:val="left"/>
-        <w:rPr>
-          <w:sz w:val="28"/>
-          <w:szCs w:val="28"/>
-        </w:rPr>
-      </w:pPr>
-      <w:r>
-        <w:rPr>
-          <w:sz w:val="28"/>
-          <w:szCs w:val="28"/>
-        </w:rPr>
-        <w:t>Government- machine learning can also help detect fraud and minimize identity theft.</w:t>
-      </w:r>
-    </w:p>
-    <w:p>
-      <w:pPr>
-        <w:pStyle w:val="Normal"/>
-        <w:bidi w:val="0"/>
-        <w:jc w:val="left"/>
-        <w:rPr>
-          <w:sz w:val="28"/>
-          <w:szCs w:val="28"/>
-        </w:rPr>
-      </w:pPr>
-      <w:r>
-        <w:rPr>
-          <w:sz w:val="28"/>
-          <w:szCs w:val="28"/>
-        </w:rPr>
-      </w:r>
-    </w:p>
-    <w:p>
-      <w:pPr>
-        <w:pStyle w:val="Normal"/>
-        <w:bidi w:val="0"/>
-        <w:jc w:val="left"/>
-        <w:rPr>
-          <w:sz w:val="28"/>
-          <w:szCs w:val="28"/>
-        </w:rPr>
-      </w:pPr>
-      <w:r>
-        <w:rPr>
-          <w:sz w:val="28"/>
-          <w:szCs w:val="28"/>
-        </w:rPr>
-        <w:t>Health care- wearable devices and sensors that can use data to assess a patient's health in real time</w:t>
-      </w:r>
-    </w:p>
-    <w:p>
-      <w:pPr>
-        <w:pStyle w:val="Normal"/>
-        <w:bidi w:val="0"/>
-        <w:jc w:val="left"/>
-        <w:rPr>
-          <w:sz w:val="28"/>
-          <w:szCs w:val="28"/>
-        </w:rPr>
-      </w:pPr>
-      <w:r>
-        <w:rPr>
-          <w:sz w:val="28"/>
-          <w:szCs w:val="28"/>
-        </w:rPr>
-      </w:r>
-    </w:p>
-    <w:p>
-      <w:pPr>
-        <w:pStyle w:val="Normal"/>
-        <w:bidi w:val="0"/>
-        <w:jc w:val="left"/>
-        <w:rPr>
-          <w:sz w:val="28"/>
-          <w:szCs w:val="28"/>
-        </w:rPr>
-      </w:pPr>
-      <w:r>
-        <w:rPr>
-          <w:sz w:val="28"/>
-          <w:szCs w:val="28"/>
-        </w:rPr>
-        <w:t>Retail- retailers rely on machine learning to capture data, analyse it and use it to personalize a shopping experience,</w:t>
-      </w:r>
-    </w:p>
-    <w:p>
-      <w:pPr>
-        <w:pStyle w:val="Normal"/>
-        <w:bidi w:val="0"/>
-        <w:jc w:val="left"/>
-        <w:rPr>
-          <w:sz w:val="28"/>
-          <w:szCs w:val="28"/>
-        </w:rPr>
-      </w:pPr>
-      <w:r>
-        <w:rPr>
-          <w:sz w:val="28"/>
-          <w:szCs w:val="28"/>
-        </w:rPr>
-      </w:r>
-    </w:p>
-    <w:p>
-      <w:pPr>
-        <w:pStyle w:val="Normal"/>
-        <w:bidi w:val="0"/>
-        <w:jc w:val="left"/>
-        <w:rPr>
-          <w:sz w:val="28"/>
-          <w:szCs w:val="28"/>
-        </w:rPr>
-      </w:pPr>
-      <w:r>
-        <w:rPr>
-          <w:sz w:val="28"/>
-          <w:szCs w:val="28"/>
-        </w:rPr>
-        <w:t>Oil and gas- The number of machine learning use cases for this industry is vast – and still expanding. Streamlining oil distribution to make it more efficient and cost-effective.  Analyzing minerals in the ground, finding new energy sources.</w:t>
-      </w:r>
-    </w:p>
-    <w:p>
-      <w:pPr>
-        <w:pStyle w:val="Normal"/>
-        <w:bidi w:val="0"/>
-        <w:jc w:val="left"/>
-        <w:rPr>
-          <w:sz w:val="28"/>
-          <w:szCs w:val="28"/>
-        </w:rPr>
-      </w:pPr>
-      <w:r>
-        <w:rPr>
-          <w:sz w:val="28"/>
-          <w:szCs w:val="28"/>
-        </w:rPr>
-      </w:r>
-    </w:p>
-    <w:p>
-      <w:pPr>
-        <w:pStyle w:val="Normal"/>
-        <w:bidi w:val="0"/>
-        <w:jc w:val="left"/>
-        <w:rPr>
-          <w:sz w:val="28"/>
-          <w:szCs w:val="28"/>
-        </w:rPr>
-      </w:pPr>
-      <w:r>
-        <w:rPr>
-          <w:sz w:val="28"/>
-          <w:szCs w:val="28"/>
-        </w:rPr>
-        <w:t>Transportation- Analyzing data to identify patterns and trends is key to the transportation industry, which relies on making routes more efficient and predicting potential problems to increase profitability.</w:t>
+        <w:t>- Financial services- to identify important insights in data and prevent fraud.</w:t>
+      </w:r>
+    </w:p>
+    <w:p>
+      <w:pPr>
+        <w:pStyle w:val="Normal"/>
+        <w:bidi w:val="0"/>
+        <w:jc w:val="left"/>
+        <w:rPr>
+          <w:sz w:val="28"/>
+          <w:szCs w:val="28"/>
+        </w:rPr>
+      </w:pPr>
+      <w:r>
+        <w:rPr>
+          <w:sz w:val="28"/>
+          <w:szCs w:val="28"/>
+        </w:rPr>
+      </w:r>
+    </w:p>
+    <w:p>
+      <w:pPr>
+        <w:pStyle w:val="Normal"/>
+        <w:bidi w:val="0"/>
+        <w:jc w:val="left"/>
+        <w:rPr>
+          <w:sz w:val="28"/>
+          <w:szCs w:val="28"/>
+        </w:rPr>
+      </w:pPr>
+      <w:r>
+        <w:rPr>
+          <w:sz w:val="28"/>
+          <w:szCs w:val="28"/>
+        </w:rPr>
+        <w:t>- Government- machine learning can also help detect fraud and minimize identity theft.</w:t>
+      </w:r>
+    </w:p>
+    <w:p>
+      <w:pPr>
+        <w:pStyle w:val="Normal"/>
+        <w:bidi w:val="0"/>
+        <w:jc w:val="left"/>
+        <w:rPr>
+          <w:sz w:val="28"/>
+          <w:szCs w:val="28"/>
+        </w:rPr>
+      </w:pPr>
+      <w:r>
+        <w:rPr>
+          <w:sz w:val="28"/>
+          <w:szCs w:val="28"/>
+        </w:rPr>
+      </w:r>
+    </w:p>
+    <w:p>
+      <w:pPr>
+        <w:pStyle w:val="Normal"/>
+        <w:bidi w:val="0"/>
+        <w:jc w:val="left"/>
+        <w:rPr>
+          <w:sz w:val="28"/>
+          <w:szCs w:val="28"/>
+        </w:rPr>
+      </w:pPr>
+      <w:r>
+        <w:rPr>
+          <w:sz w:val="28"/>
+          <w:szCs w:val="28"/>
+        </w:rPr>
+        <w:t>- Health care- wearable devices and sensors that can use data to assess a patient's health in real time</w:t>
+      </w:r>
+    </w:p>
+    <w:p>
+      <w:pPr>
+        <w:pStyle w:val="Normal"/>
+        <w:bidi w:val="0"/>
+        <w:jc w:val="left"/>
+        <w:rPr>
+          <w:sz w:val="28"/>
+          <w:szCs w:val="28"/>
+        </w:rPr>
+      </w:pPr>
+      <w:r>
+        <w:rPr>
+          <w:sz w:val="28"/>
+          <w:szCs w:val="28"/>
+        </w:rPr>
+      </w:r>
+    </w:p>
+    <w:p>
+      <w:pPr>
+        <w:pStyle w:val="Normal"/>
+        <w:bidi w:val="0"/>
+        <w:jc w:val="left"/>
+        <w:rPr>
+          <w:sz w:val="28"/>
+          <w:szCs w:val="28"/>
+        </w:rPr>
+      </w:pPr>
+      <w:r>
+        <w:rPr>
+          <w:sz w:val="28"/>
+          <w:szCs w:val="28"/>
+        </w:rPr>
+        <w:t>- Retail- retailers rely on machine learning to capture data, analyse it and use it to personalize a shopping experience,</w:t>
+      </w:r>
+    </w:p>
+    <w:p>
+      <w:pPr>
+        <w:pStyle w:val="Normal"/>
+        <w:bidi w:val="0"/>
+        <w:jc w:val="left"/>
+        <w:rPr>
+          <w:sz w:val="28"/>
+          <w:szCs w:val="28"/>
+        </w:rPr>
+      </w:pPr>
+      <w:r>
+        <w:rPr>
+          <w:sz w:val="28"/>
+          <w:szCs w:val="28"/>
+        </w:rPr>
+      </w:r>
+    </w:p>
+    <w:p>
+      <w:pPr>
+        <w:pStyle w:val="Normal"/>
+        <w:bidi w:val="0"/>
+        <w:jc w:val="left"/>
+        <w:rPr>
+          <w:sz w:val="28"/>
+          <w:szCs w:val="28"/>
+        </w:rPr>
+      </w:pPr>
+      <w:r>
+        <w:rPr>
+          <w:sz w:val="28"/>
+          <w:szCs w:val="28"/>
+        </w:rPr>
+        <w:t>- Oil and gas- The number of machine learning use cases for this industry is vast – and still expanding. Streamlining oil distribution to make it more efficient and cost-effective.  Analyzing minerals in the ground, finding new energy sources.</w:t>
+      </w:r>
+    </w:p>
+    <w:p>
+      <w:pPr>
+        <w:pStyle w:val="Normal"/>
+        <w:bidi w:val="0"/>
+        <w:jc w:val="left"/>
+        <w:rPr>
+          <w:sz w:val="28"/>
+          <w:szCs w:val="28"/>
+        </w:rPr>
+      </w:pPr>
+      <w:r>
+        <w:rPr>
+          <w:sz w:val="28"/>
+          <w:szCs w:val="28"/>
+        </w:rPr>
+      </w:r>
+    </w:p>
+    <w:p>
+      <w:pPr>
+        <w:pStyle w:val="Normal"/>
+        <w:bidi w:val="0"/>
+        <w:jc w:val="left"/>
+        <w:rPr>
+          <w:sz w:val="28"/>
+          <w:szCs w:val="28"/>
+        </w:rPr>
+      </w:pPr>
+      <w:r>
+        <w:rPr>
+          <w:sz w:val="28"/>
+          <w:szCs w:val="28"/>
+        </w:rPr>
+        <w:t>- Transportation- Analyzing data to identify patterns and trends is key to the transportation industry, which relies on making routes more efficient and predicting potential problems to increase profitability.</w:t>
       </w:r>
     </w:p>
     <w:p>
@@ -6300,462 +6329,241 @@
           <w:sz w:val="28"/>
           <w:szCs w:val="28"/>
         </w:rPr>
-        <w:t>Intelligent gaming</w:t>
-      </w:r>
-    </w:p>
-    <w:p>
-      <w:pPr>
-        <w:pStyle w:val="Normal"/>
-        <w:bidi w:val="0"/>
-        <w:jc w:val="left"/>
-        <w:rPr>
-          <w:sz w:val="28"/>
-          <w:szCs w:val="28"/>
-        </w:rPr>
-      </w:pPr>
-      <w:r>
-        <w:rPr>
-          <w:sz w:val="28"/>
-          <w:szCs w:val="28"/>
-        </w:rPr>
-      </w:r>
-    </w:p>
-    <w:p>
-      <w:pPr>
-        <w:pStyle w:val="Normal"/>
-        <w:bidi w:val="0"/>
-        <w:jc w:val="left"/>
-        <w:rPr>
-          <w:sz w:val="28"/>
-          <w:szCs w:val="28"/>
-        </w:rPr>
-      </w:pPr>
-      <w:r>
-        <w:rPr>
-          <w:sz w:val="28"/>
-          <w:szCs w:val="28"/>
-        </w:rPr>
-        <w:t>Self driving cars and automated transportations</w:t>
-      </w:r>
-    </w:p>
-    <w:p>
-      <w:pPr>
-        <w:pStyle w:val="Normal"/>
-        <w:bidi w:val="0"/>
-        <w:jc w:val="left"/>
-        <w:rPr>
-          <w:sz w:val="28"/>
-          <w:szCs w:val="28"/>
-        </w:rPr>
-      </w:pPr>
-      <w:r>
-        <w:rPr>
-          <w:sz w:val="28"/>
-          <w:szCs w:val="28"/>
-        </w:rPr>
-      </w:r>
-    </w:p>
-    <w:p>
-      <w:pPr>
-        <w:pStyle w:val="Normal"/>
-        <w:bidi w:val="0"/>
-        <w:jc w:val="left"/>
-        <w:rPr>
-          <w:sz w:val="28"/>
-          <w:szCs w:val="28"/>
-        </w:rPr>
-      </w:pPr>
-      <w:r>
-        <w:rPr>
-          <w:sz w:val="28"/>
-          <w:szCs w:val="28"/>
-        </w:rPr>
-        <w:t>Cyborg technology</w:t>
-      </w:r>
-    </w:p>
-    <w:p>
-      <w:pPr>
-        <w:pStyle w:val="Normal"/>
-        <w:bidi w:val="0"/>
-        <w:jc w:val="left"/>
-        <w:rPr>
-          <w:sz w:val="28"/>
-          <w:szCs w:val="28"/>
-        </w:rPr>
-      </w:pPr>
-      <w:r>
-        <w:rPr>
-          <w:sz w:val="28"/>
-          <w:szCs w:val="28"/>
-        </w:rPr>
-      </w:r>
-    </w:p>
-    <w:p>
-      <w:pPr>
-        <w:pStyle w:val="Normal"/>
-        <w:bidi w:val="0"/>
-        <w:jc w:val="left"/>
-        <w:rPr>
-          <w:sz w:val="28"/>
-          <w:szCs w:val="28"/>
-        </w:rPr>
-      </w:pPr>
-      <w:r>
-        <w:rPr>
-          <w:sz w:val="28"/>
-          <w:szCs w:val="28"/>
-        </w:rPr>
-        <w:t>Taking over dangerous jobs</w:t>
-      </w:r>
-    </w:p>
-    <w:p>
-      <w:pPr>
-        <w:pStyle w:val="Normal"/>
-        <w:bidi w:val="0"/>
-        <w:jc w:val="left"/>
-        <w:rPr>
-          <w:sz w:val="28"/>
-          <w:szCs w:val="28"/>
-        </w:rPr>
-      </w:pPr>
-      <w:r>
-        <w:rPr>
-          <w:sz w:val="28"/>
-          <w:szCs w:val="28"/>
-        </w:rPr>
-      </w:r>
-    </w:p>
-    <w:p>
-      <w:pPr>
-        <w:pStyle w:val="Normal"/>
-        <w:bidi w:val="0"/>
-        <w:jc w:val="left"/>
-        <w:rPr>
-          <w:sz w:val="28"/>
-          <w:szCs w:val="28"/>
-        </w:rPr>
-      </w:pPr>
-      <w:r>
-        <w:rPr>
-          <w:sz w:val="28"/>
-          <w:szCs w:val="28"/>
-        </w:rPr>
-        <w:t>Environmental protection</w:t>
-      </w:r>
-    </w:p>
-    <w:p>
-      <w:pPr>
-        <w:pStyle w:val="Normal"/>
-        <w:bidi w:val="0"/>
-        <w:jc w:val="left"/>
-        <w:rPr>
-          <w:sz w:val="28"/>
-          <w:szCs w:val="28"/>
-        </w:rPr>
-      </w:pPr>
-      <w:r>
-        <w:rPr>
-          <w:sz w:val="28"/>
-          <w:szCs w:val="28"/>
-        </w:rPr>
-      </w:r>
-    </w:p>
-    <w:p>
-      <w:pPr>
-        <w:pStyle w:val="Normal"/>
-        <w:bidi w:val="0"/>
-        <w:jc w:val="left"/>
-        <w:rPr>
-          <w:sz w:val="28"/>
-          <w:szCs w:val="28"/>
-        </w:rPr>
-      </w:pPr>
-      <w:r>
-        <w:rPr>
-          <w:sz w:val="28"/>
-          <w:szCs w:val="28"/>
-        </w:rPr>
-        <w:t>Robots as friends</w:t>
-      </w:r>
-    </w:p>
-    <w:p>
-      <w:pPr>
-        <w:pStyle w:val="Normal"/>
-        <w:bidi w:val="0"/>
-        <w:jc w:val="left"/>
-        <w:rPr>
-          <w:sz w:val="28"/>
-          <w:szCs w:val="28"/>
-        </w:rPr>
-      </w:pPr>
-      <w:r>
-        <w:rPr>
-          <w:sz w:val="28"/>
-          <w:szCs w:val="28"/>
-        </w:rPr>
-      </w:r>
-    </w:p>
-    <w:p>
-      <w:pPr>
-        <w:pStyle w:val="Normal"/>
-        <w:bidi w:val="0"/>
-        <w:jc w:val="left"/>
-        <w:rPr>
-          <w:sz w:val="28"/>
-          <w:szCs w:val="28"/>
-        </w:rPr>
-      </w:pPr>
-      <w:r>
-        <w:rPr>
-          <w:sz w:val="28"/>
-          <w:szCs w:val="28"/>
-        </w:rPr>
-        <w:t>Improved elder care</w:t>
-      </w:r>
-    </w:p>
-    <w:p>
-      <w:pPr>
-        <w:pStyle w:val="Normal"/>
-        <w:bidi w:val="0"/>
-        <w:jc w:val="left"/>
-        <w:rPr>
-          <w:sz w:val="28"/>
-          <w:szCs w:val="28"/>
-        </w:rPr>
-      </w:pPr>
-      <w:r>
-        <w:rPr>
-          <w:sz w:val="28"/>
-          <w:szCs w:val="28"/>
-        </w:rPr>
-      </w:r>
-    </w:p>
-    <w:p>
-      <w:pPr>
-        <w:pStyle w:val="Normal"/>
-        <w:bidi w:val="0"/>
-        <w:jc w:val="left"/>
-        <w:rPr>
-          <w:sz w:val="28"/>
-          <w:szCs w:val="28"/>
-        </w:rPr>
-      </w:pPr>
-      <w:r>
-        <w:rPr>
-          <w:sz w:val="28"/>
-          <w:szCs w:val="28"/>
-        </w:rPr>
-        <w:t>Enhanced healthcare</w:t>
-      </w:r>
-    </w:p>
-    <w:p>
-      <w:pPr>
-        <w:pStyle w:val="Normal"/>
-        <w:bidi w:val="0"/>
-        <w:jc w:val="left"/>
-        <w:rPr>
-          <w:sz w:val="28"/>
-          <w:szCs w:val="28"/>
-        </w:rPr>
-      </w:pPr>
-      <w:r>
-        <w:rPr>
-          <w:sz w:val="28"/>
-          <w:szCs w:val="28"/>
-        </w:rPr>
-      </w:r>
-    </w:p>
-    <w:p>
-      <w:pPr>
-        <w:pStyle w:val="Normal"/>
-        <w:bidi w:val="0"/>
-        <w:jc w:val="left"/>
-        <w:rPr>
-          <w:sz w:val="28"/>
-          <w:szCs w:val="28"/>
-        </w:rPr>
-      </w:pPr>
-      <w:r>
-        <w:rPr>
-          <w:sz w:val="28"/>
-          <w:szCs w:val="28"/>
-        </w:rPr>
-        <w:t>Innovations in banking</w:t>
-      </w:r>
-    </w:p>
-    <w:p>
-      <w:pPr>
-        <w:pStyle w:val="Normal"/>
-        <w:bidi w:val="0"/>
-        <w:jc w:val="left"/>
-        <w:rPr>
-          <w:sz w:val="28"/>
-          <w:szCs w:val="28"/>
-        </w:rPr>
-      </w:pPr>
-      <w:r>
-        <w:rPr>
-          <w:sz w:val="28"/>
-          <w:szCs w:val="28"/>
-        </w:rPr>
-      </w:r>
-    </w:p>
-    <w:p>
-      <w:pPr>
-        <w:pStyle w:val="Normal"/>
-        <w:bidi w:val="0"/>
-        <w:jc w:val="left"/>
-        <w:rPr>
-          <w:sz w:val="28"/>
-          <w:szCs w:val="28"/>
-        </w:rPr>
-      </w:pPr>
-      <w:r>
-        <w:rPr>
-          <w:sz w:val="28"/>
-          <w:szCs w:val="28"/>
-        </w:rPr>
-        <w:t>Personalised digital media</w:t>
-      </w:r>
-    </w:p>
-    <w:p>
-      <w:pPr>
-        <w:pStyle w:val="Normal"/>
-        <w:bidi w:val="0"/>
-        <w:jc w:val="left"/>
-        <w:rPr>
-          <w:sz w:val="28"/>
-          <w:szCs w:val="28"/>
-        </w:rPr>
-      </w:pPr>
-      <w:r>
-        <w:rPr>
-          <w:sz w:val="28"/>
-          <w:szCs w:val="28"/>
-        </w:rPr>
-      </w:r>
-    </w:p>
-    <w:p>
-      <w:pPr>
-        <w:pStyle w:val="Normal"/>
-        <w:bidi w:val="0"/>
-        <w:jc w:val="left"/>
-        <w:rPr>
-          <w:sz w:val="28"/>
-          <w:szCs w:val="28"/>
-        </w:rPr>
-      </w:pPr>
-      <w:r>
-        <w:rPr>
-          <w:sz w:val="28"/>
-          <w:szCs w:val="28"/>
-        </w:rPr>
-        <w:t>Home security and smart homes</w:t>
-      </w:r>
-    </w:p>
-    <w:p>
-      <w:pPr>
-        <w:pStyle w:val="Normal"/>
-        <w:bidi w:val="0"/>
-        <w:jc w:val="left"/>
-        <w:rPr>
-          <w:sz w:val="28"/>
-          <w:szCs w:val="28"/>
-        </w:rPr>
-      </w:pPr>
-      <w:r>
-        <w:rPr>
-          <w:sz w:val="28"/>
-          <w:szCs w:val="28"/>
-        </w:rPr>
-      </w:r>
-    </w:p>
-    <w:p>
-      <w:pPr>
-        <w:pStyle w:val="Normal"/>
-        <w:bidi w:val="0"/>
-        <w:jc w:val="left"/>
-        <w:rPr>
-          <w:sz w:val="28"/>
-          <w:szCs w:val="28"/>
-        </w:rPr>
-      </w:pPr>
-      <w:r>
-        <w:rPr>
-          <w:sz w:val="28"/>
-          <w:szCs w:val="28"/>
-        </w:rPr>
-        <w:t>Streamlined logistics and distributions</w:t>
-      </w:r>
-    </w:p>
-    <w:p>
-      <w:pPr>
-        <w:pStyle w:val="Normal"/>
-        <w:bidi w:val="0"/>
-        <w:jc w:val="left"/>
-        <w:rPr>
-          <w:sz w:val="28"/>
-          <w:szCs w:val="28"/>
-        </w:rPr>
-      </w:pPr>
-      <w:r>
-        <w:rPr>
-          <w:sz w:val="28"/>
-          <w:szCs w:val="28"/>
-        </w:rPr>
-      </w:r>
-    </w:p>
-    <w:p>
-      <w:pPr>
-        <w:pStyle w:val="Normal"/>
-        <w:bidi w:val="0"/>
-        <w:jc w:val="left"/>
-        <w:rPr>
-          <w:sz w:val="28"/>
-          <w:szCs w:val="28"/>
-        </w:rPr>
-      </w:pPr>
-      <w:r>
-        <w:rPr>
-          <w:sz w:val="28"/>
-          <w:szCs w:val="28"/>
-        </w:rPr>
-        <w:t>Digital personal assistants</w:t>
-      </w:r>
-    </w:p>
-    <w:p>
-      <w:pPr>
-        <w:pStyle w:val="Normal"/>
-        <w:bidi w:val="0"/>
-        <w:jc w:val="left"/>
-        <w:rPr>
-          <w:sz w:val="28"/>
-          <w:szCs w:val="28"/>
-        </w:rPr>
-      </w:pPr>
-      <w:r>
-        <w:rPr>
-          <w:sz w:val="28"/>
-          <w:szCs w:val="28"/>
-        </w:rPr>
-      </w:r>
-    </w:p>
-    <w:p>
-      <w:pPr>
-        <w:pStyle w:val="Normal"/>
-        <w:bidi w:val="0"/>
-        <w:jc w:val="left"/>
-        <w:rPr>
-          <w:sz w:val="28"/>
-          <w:szCs w:val="28"/>
-        </w:rPr>
-      </w:pPr>
-      <w:r>
-        <w:rPr>
-          <w:sz w:val="28"/>
-          <w:szCs w:val="28"/>
-        </w:rPr>
-        <w:t>Providing customised news and market reports</w:t>
+        <w:t>- Intelligent gaming</w:t>
+      </w:r>
+    </w:p>
+    <w:p>
+      <w:pPr>
+        <w:pStyle w:val="Normal"/>
+        <w:bidi w:val="0"/>
+        <w:jc w:val="left"/>
+        <w:rPr>
+          <w:sz w:val="28"/>
+          <w:szCs w:val="28"/>
+        </w:rPr>
+      </w:pPr>
+      <w:r>
+        <w:rPr>
+          <w:sz w:val="28"/>
+          <w:szCs w:val="28"/>
+        </w:rPr>
+        <w:t>- Self driving cars and automated transportations</w:t>
+      </w:r>
+    </w:p>
+    <w:p>
+      <w:pPr>
+        <w:pStyle w:val="Normal"/>
+        <w:bidi w:val="0"/>
+        <w:jc w:val="left"/>
+        <w:rPr>
+          <w:sz w:val="28"/>
+          <w:szCs w:val="28"/>
+        </w:rPr>
+      </w:pPr>
+      <w:r>
+        <w:rPr>
+          <w:sz w:val="28"/>
+          <w:szCs w:val="28"/>
+        </w:rPr>
+        <w:t>- Cyborg technology</w:t>
+      </w:r>
+    </w:p>
+    <w:p>
+      <w:pPr>
+        <w:pStyle w:val="Normal"/>
+        <w:bidi w:val="0"/>
+        <w:jc w:val="left"/>
+        <w:rPr>
+          <w:sz w:val="28"/>
+          <w:szCs w:val="28"/>
+        </w:rPr>
+      </w:pPr>
+      <w:r>
+        <w:rPr>
+          <w:sz w:val="28"/>
+          <w:szCs w:val="28"/>
+        </w:rPr>
+        <w:t>- Taking over dangerous jobs</w:t>
+      </w:r>
+    </w:p>
+    <w:p>
+      <w:pPr>
+        <w:pStyle w:val="Normal"/>
+        <w:bidi w:val="0"/>
+        <w:jc w:val="left"/>
+        <w:rPr>
+          <w:sz w:val="28"/>
+          <w:szCs w:val="28"/>
+        </w:rPr>
+      </w:pPr>
+      <w:r>
+        <w:rPr>
+          <w:sz w:val="28"/>
+          <w:szCs w:val="28"/>
+        </w:rPr>
+        <w:t>- Environmental protection</w:t>
+      </w:r>
+    </w:p>
+    <w:p>
+      <w:pPr>
+        <w:pStyle w:val="Normal"/>
+        <w:bidi w:val="0"/>
+        <w:jc w:val="left"/>
+        <w:rPr>
+          <w:sz w:val="28"/>
+          <w:szCs w:val="28"/>
+        </w:rPr>
+      </w:pPr>
+      <w:r>
+        <w:rPr>
+          <w:sz w:val="28"/>
+          <w:szCs w:val="28"/>
+        </w:rPr>
+        <w:t>- Robots as friends</w:t>
+      </w:r>
+    </w:p>
+    <w:p>
+      <w:pPr>
+        <w:pStyle w:val="Normal"/>
+        <w:bidi w:val="0"/>
+        <w:jc w:val="left"/>
+        <w:rPr>
+          <w:sz w:val="28"/>
+          <w:szCs w:val="28"/>
+        </w:rPr>
+      </w:pPr>
+      <w:r>
+        <w:rPr>
+          <w:sz w:val="28"/>
+          <w:szCs w:val="28"/>
+        </w:rPr>
+        <w:t>- Improved elder care</w:t>
+      </w:r>
+    </w:p>
+    <w:p>
+      <w:pPr>
+        <w:pStyle w:val="Normal"/>
+        <w:bidi w:val="0"/>
+        <w:jc w:val="left"/>
+        <w:rPr>
+          <w:sz w:val="28"/>
+          <w:szCs w:val="28"/>
+        </w:rPr>
+      </w:pPr>
+      <w:r>
+        <w:rPr>
+          <w:sz w:val="28"/>
+          <w:szCs w:val="28"/>
+        </w:rPr>
+        <w:t>- Enhanced healthcare</w:t>
+      </w:r>
+    </w:p>
+    <w:p>
+      <w:pPr>
+        <w:pStyle w:val="Normal"/>
+        <w:bidi w:val="0"/>
+        <w:jc w:val="left"/>
+        <w:rPr>
+          <w:sz w:val="28"/>
+          <w:szCs w:val="28"/>
+        </w:rPr>
+      </w:pPr>
+      <w:r>
+        <w:rPr>
+          <w:sz w:val="28"/>
+          <w:szCs w:val="28"/>
+        </w:rPr>
+        <w:t>- Innovations in banking</w:t>
+      </w:r>
+    </w:p>
+    <w:p>
+      <w:pPr>
+        <w:pStyle w:val="Normal"/>
+        <w:bidi w:val="0"/>
+        <w:jc w:val="left"/>
+        <w:rPr>
+          <w:sz w:val="28"/>
+          <w:szCs w:val="28"/>
+        </w:rPr>
+      </w:pPr>
+      <w:r>
+        <w:rPr>
+          <w:sz w:val="28"/>
+          <w:szCs w:val="28"/>
+        </w:rPr>
+        <w:t>- Personalised digital media</w:t>
+      </w:r>
+    </w:p>
+    <w:p>
+      <w:pPr>
+        <w:pStyle w:val="Normal"/>
+        <w:bidi w:val="0"/>
+        <w:jc w:val="left"/>
+        <w:rPr>
+          <w:sz w:val="28"/>
+          <w:szCs w:val="28"/>
+        </w:rPr>
+      </w:pPr>
+      <w:r>
+        <w:rPr>
+          <w:sz w:val="28"/>
+          <w:szCs w:val="28"/>
+        </w:rPr>
+        <w:t>- Home security and smart homes</w:t>
+      </w:r>
+    </w:p>
+    <w:p>
+      <w:pPr>
+        <w:pStyle w:val="Normal"/>
+        <w:bidi w:val="0"/>
+        <w:jc w:val="left"/>
+        <w:rPr>
+          <w:sz w:val="28"/>
+          <w:szCs w:val="28"/>
+        </w:rPr>
+      </w:pPr>
+      <w:r>
+        <w:rPr>
+          <w:sz w:val="28"/>
+          <w:szCs w:val="28"/>
+        </w:rPr>
+        <w:t>- Streamlined logistics and distributions</w:t>
+      </w:r>
+    </w:p>
+    <w:p>
+      <w:pPr>
+        <w:pStyle w:val="Normal"/>
+        <w:bidi w:val="0"/>
+        <w:jc w:val="left"/>
+        <w:rPr>
+          <w:sz w:val="28"/>
+          <w:szCs w:val="28"/>
+        </w:rPr>
+      </w:pPr>
+      <w:r>
+        <w:rPr>
+          <w:sz w:val="28"/>
+          <w:szCs w:val="28"/>
+        </w:rPr>
+        <w:t>- Digital personal assistants</w:t>
+      </w:r>
+    </w:p>
+    <w:p>
+      <w:pPr>
+        <w:pStyle w:val="Normal"/>
+        <w:bidi w:val="0"/>
+        <w:jc w:val="left"/>
+        <w:rPr>
+          <w:sz w:val="28"/>
+          <w:szCs w:val="28"/>
+        </w:rPr>
+      </w:pPr>
+      <w:r>
+        <w:rPr>
+          <w:sz w:val="28"/>
+          <w:szCs w:val="28"/>
+        </w:rPr>
+        <w:t>- Providing customised news and market reports</w:t>
       </w:r>
     </w:p>
     <w:p>

</xml_diff>